<commit_message>
Doc: Document date and link
</commit_message>
<xml_diff>
--- a/reports/Student #4/04 - Requirements - Student #4.docx
+++ b/reports/Student #4/04 - Requirements - Student #4.docx
@@ -248,7 +248,7 @@
                     <w:rFonts w:asciiTheme="majorHAnsi" w:hAnsiTheme="majorHAnsi" w:cstheme="majorBidi"/>
                     <w:lang w:val="pt-PT"/>
                   </w:rPr>
-                  <w:t xml:space="preserve"> https://github.com/FernandoTC18/Acme-ANS-D01</w:t>
+                  <w:t xml:space="preserve"> https://github.com/FernandoTC18/Acme-ANS-D02</w:t>
                 </w:r>
               </w:sdtContent>
             </w:sdt>
@@ -648,7 +648,31 @@
                   <w:rPr>
                     <w:rFonts w:asciiTheme="majorHAnsi" w:hAnsiTheme="majorHAnsi" w:cstheme="majorHAnsi"/>
                   </w:rPr>
-                  <w:t xml:space="preserve"> Seville, 19th February 2025</w:t>
+                  <w:t xml:space="preserve"> Seville, </w:t>
+                </w:r>
+                <w:r>
+                  <w:rPr>
+                    <w:rFonts w:asciiTheme="majorHAnsi" w:hAnsiTheme="majorHAnsi" w:cstheme="majorHAnsi"/>
+                  </w:rPr>
+                  <w:t>13</w:t>
+                </w:r>
+                <w:r>
+                  <w:rPr>
+                    <w:rFonts w:asciiTheme="majorHAnsi" w:hAnsiTheme="majorHAnsi" w:cstheme="majorHAnsi"/>
+                  </w:rPr>
+                  <w:t xml:space="preserve">th </w:t>
+                </w:r>
+                <w:r>
+                  <w:rPr>
+                    <w:rFonts w:asciiTheme="majorHAnsi" w:hAnsiTheme="majorHAnsi" w:cstheme="majorHAnsi"/>
+                  </w:rPr>
+                  <w:t>March</w:t>
+                </w:r>
+                <w:r>
+                  <w:rPr>
+                    <w:rFonts w:asciiTheme="majorHAnsi" w:hAnsiTheme="majorHAnsi" w:cstheme="majorHAnsi"/>
+                  </w:rPr>
+                  <w:t xml:space="preserve"> 2025</w:t>
                 </w:r>
               </w:sdtContent>
             </w:sdt>
@@ -10593,6 +10617,7 @@
     <w:rsid w:val="001B7228"/>
     <w:rsid w:val="001C3435"/>
     <w:rsid w:val="00201B47"/>
+    <w:rsid w:val="00210E23"/>
     <w:rsid w:val="00362E40"/>
     <w:rsid w:val="003936CA"/>
     <w:rsid w:val="004A4CAC"/>
@@ -10602,6 +10627,7 @@
     <w:rsid w:val="005C5323"/>
     <w:rsid w:val="005E7E6F"/>
     <w:rsid w:val="00635F6F"/>
+    <w:rsid w:val="00636A7C"/>
     <w:rsid w:val="006913C8"/>
     <w:rsid w:val="0073694E"/>
     <w:rsid w:val="0078418A"/>

</xml_diff>